<commit_message>
Update styling for headers 2-6
</commit_message>
<xml_diff>
--- a/word-styles-reference-01.docx
+++ b/word-styles-reference-01.docx
@@ -37,6 +37,11 @@
       <w:r>
         <w:t>Introduction</w:t>
       </w:r>
+    </w:p>
+    <w:p>
+      <w:pPr>
+        <w:pStyle w:val="BodyText"/>
+      </w:pPr>
     </w:p>
     <w:p>
       <w:pPr>
@@ -671,7 +676,7 @@
     <w:semiHidden/>
     <w:unhideWhenUsed/>
     <w:qFormat/>
-    <w:rsid w:val="00A10FD9"/>
+    <w:rsid w:val="001540A8"/>
     <w:pPr>
       <w:keepNext/>
       <w:keepLines/>
@@ -680,7 +685,7 @@
     </w:pPr>
     <w:rPr>
       <w:rFonts w:asciiTheme="majorHAnsi" w:eastAsiaTheme="majorEastAsia" w:hAnsiTheme="majorHAnsi" w:cstheme="majorBidi"/>
-      <w:color w:val="0F4761" w:themeColor="accent1" w:themeShade="BF"/>
+      <w:color w:val="000000" w:themeColor="text1"/>
       <w:sz w:val="32"/>
       <w:szCs w:val="32"/>
     </w:rPr>
@@ -694,7 +699,7 @@
     <w:semiHidden/>
     <w:unhideWhenUsed/>
     <w:qFormat/>
-    <w:rsid w:val="00A10FD9"/>
+    <w:rsid w:val="001540A8"/>
     <w:pPr>
       <w:keepNext/>
       <w:keepLines/>
@@ -703,7 +708,7 @@
     </w:pPr>
     <w:rPr>
       <w:rFonts w:eastAsiaTheme="majorEastAsia" w:cstheme="majorBidi"/>
-      <w:color w:val="0F4761" w:themeColor="accent1" w:themeShade="BF"/>
+      <w:color w:val="000000" w:themeColor="text1"/>
       <w:sz w:val="28"/>
       <w:szCs w:val="28"/>
     </w:rPr>
@@ -717,7 +722,7 @@
     <w:semiHidden/>
     <w:unhideWhenUsed/>
     <w:qFormat/>
-    <w:rsid w:val="00A10FD9"/>
+    <w:rsid w:val="001540A8"/>
     <w:pPr>
       <w:keepNext/>
       <w:keepLines/>
@@ -728,7 +733,7 @@
       <w:rFonts w:eastAsiaTheme="majorEastAsia" w:cstheme="majorBidi"/>
       <w:i/>
       <w:iCs/>
-      <w:color w:val="0F4761" w:themeColor="accent1" w:themeShade="BF"/>
+      <w:color w:val="000000" w:themeColor="text1"/>
     </w:rPr>
   </w:style>
   <w:style w:type="paragraph" w:styleId="Heading5">
@@ -740,7 +745,7 @@
     <w:semiHidden/>
     <w:unhideWhenUsed/>
     <w:qFormat/>
-    <w:rsid w:val="00A10FD9"/>
+    <w:rsid w:val="001540A8"/>
     <w:pPr>
       <w:keepNext/>
       <w:keepLines/>
@@ -749,7 +754,7 @@
     </w:pPr>
     <w:rPr>
       <w:rFonts w:eastAsiaTheme="majorEastAsia" w:cstheme="majorBidi"/>
-      <w:color w:val="0F4761" w:themeColor="accent1" w:themeShade="BF"/>
+      <w:color w:val="000000" w:themeColor="text1"/>
     </w:rPr>
   </w:style>
   <w:style w:type="paragraph" w:styleId="Heading6">
@@ -1045,10 +1050,10 @@
     <w:link w:val="Heading2"/>
     <w:uiPriority w:val="9"/>
     <w:semiHidden/>
-    <w:rsid w:val="00A10FD9"/>
+    <w:rsid w:val="001540A8"/>
     <w:rPr>
       <w:rFonts w:asciiTheme="majorHAnsi" w:eastAsiaTheme="majorEastAsia" w:hAnsiTheme="majorHAnsi" w:cstheme="majorBidi"/>
-      <w:color w:val="0F4761" w:themeColor="accent1" w:themeShade="BF"/>
+      <w:color w:val="000000" w:themeColor="text1"/>
       <w:sz w:val="32"/>
       <w:szCs w:val="32"/>
     </w:rPr>
@@ -1059,10 +1064,10 @@
     <w:link w:val="Heading3"/>
     <w:uiPriority w:val="9"/>
     <w:semiHidden/>
-    <w:rsid w:val="00A10FD9"/>
+    <w:rsid w:val="001540A8"/>
     <w:rPr>
       <w:rFonts w:eastAsiaTheme="majorEastAsia" w:cstheme="majorBidi"/>
-      <w:color w:val="0F4761" w:themeColor="accent1" w:themeShade="BF"/>
+      <w:color w:val="000000" w:themeColor="text1"/>
       <w:sz w:val="28"/>
       <w:szCs w:val="28"/>
     </w:rPr>
@@ -1073,12 +1078,12 @@
     <w:link w:val="Heading4"/>
     <w:uiPriority w:val="9"/>
     <w:semiHidden/>
-    <w:rsid w:val="00A10FD9"/>
+    <w:rsid w:val="001540A8"/>
     <w:rPr>
       <w:rFonts w:eastAsiaTheme="majorEastAsia" w:cstheme="majorBidi"/>
       <w:i/>
       <w:iCs/>
-      <w:color w:val="0F4761" w:themeColor="accent1" w:themeShade="BF"/>
+      <w:color w:val="000000" w:themeColor="text1"/>
     </w:rPr>
   </w:style>
   <w:style w:type="character" w:customStyle="1" w:styleId="Heading5Char">
@@ -1087,10 +1092,10 @@
     <w:link w:val="Heading5"/>
     <w:uiPriority w:val="9"/>
     <w:semiHidden/>
-    <w:rsid w:val="00A10FD9"/>
+    <w:rsid w:val="001540A8"/>
     <w:rPr>
       <w:rFonts w:eastAsiaTheme="majorEastAsia" w:cstheme="majorBidi"/>
-      <w:color w:val="0F4761" w:themeColor="accent1" w:themeShade="BF"/>
+      <w:color w:val="000000" w:themeColor="text1"/>
     </w:rPr>
   </w:style>
   <w:style w:type="character" w:customStyle="1" w:styleId="Heading6Char">

</xml_diff>